<commit_message>
Minor change to cv
</commit_message>
<xml_diff>
--- a/other/Thomas E. Rudge - CV 2017.docx
+++ b/other/Thomas E. Rudge - CV 2017.docx
@@ -6,10 +6,7 @@
       <w:pPr>
         <w:pStyle w:val="Normal"/>
         <w:jc w:val="center"/>
-        <w:rPr>
-          <w:sz w:val="60"/>
-          <w:szCs w:val="60"/>
-        </w:rPr>
+        <w:rPr/>
       </w:pPr>
       <w:r>
         <w:rPr>
@@ -21,6 +18,31 @@
           <w:lang w:val="en-GB" w:bidi="ar-SA"/>
         </w:rPr>
         <w:t>Thomas Rudge</w:t>
+      </w:r>
+    </w:p>
+    <w:p>
+      <w:pPr>
+        <w:pStyle w:val="Normal"/>
+        <w:jc w:val="center"/>
+        <w:rPr>
+          <w:rFonts w:ascii="Arial" w:hAnsi="Arial" w:eastAsia="Arial" w:cs="Arial"/>
+          <w:b/>
+          <w:b/>
+          <w:bCs/>
+          <w:sz w:val="12"/>
+          <w:szCs w:val="12"/>
+          <w:lang w:val="en-GB" w:bidi="ar-SA"/>
+        </w:rPr>
+      </w:pPr>
+      <w:r>
+        <w:rPr>
+          <w:rFonts w:eastAsia="Arial" w:cs="Arial" w:ascii="Arial" w:hAnsi="Arial"/>
+          <w:b/>
+          <w:bCs/>
+          <w:sz w:val="12"/>
+          <w:szCs w:val="12"/>
+          <w:lang w:val="en-GB" w:bidi="ar-SA"/>
+        </w:rPr>
       </w:r>
     </w:p>
     <w:tbl>
@@ -168,10 +190,7 @@
     <w:p>
       <w:pPr>
         <w:pStyle w:val="Normal"/>
-        <w:rPr>
-          <w:sz w:val="22"/>
-          <w:szCs w:val="22"/>
-        </w:rPr>
+        <w:rPr/>
       </w:pPr>
       <w:r>
         <w:rPr>
@@ -187,6 +206,21 @@
     </w:p>
     <w:p>
       <w:pPr>
+        <w:pStyle w:val="Normal"/>
+        <w:rPr/>
+      </w:pPr>
+      <w:r>
+        <w:rPr>
+          <w:rFonts w:eastAsia="Arial" w:cs="Arial" w:ascii="Arial" w:hAnsi="Arial"/>
+          <w:sz w:val="20"/>
+          <w:szCs w:val="20"/>
+          <w:lang w:val="en-GB" w:bidi="ar-SA"/>
+        </w:rPr>
+        <w:t>Business Analyst and Change Manager with over 8 years’ experience in Business and IT Change.</w:t>
+      </w:r>
+    </w:p>
+    <w:p>
+      <w:pPr>
         <w:pStyle w:val="ListParagraph"/>
         <w:numPr>
           <w:ilvl w:val="0"/>
@@ -194,10 +228,7 @@
         </w:numPr>
         <w:spacing w:before="0" w:after="160"/>
         <w:ind w:left="357" w:hanging="357"/>
-        <w:rPr>
-          <w:sz w:val="20"/>
-          <w:szCs w:val="20"/>
-        </w:rPr>
+        <w:rPr/>
       </w:pPr>
       <w:r>
         <w:rPr>
@@ -206,7 +237,7 @@
           <w:szCs w:val="20"/>
           <w:lang w:val="en-GB" w:bidi="ar-SA"/>
         </w:rPr>
-        <w:t xml:space="preserve">Business Technical Lead on large scale system implementations and upgrades. Deeply involved with solution assessment, requirements management, operations process redesign and enhancement, user acceptance testing, and implementation planning and execution. A firm knowledge of the end to end project life cycle and </w:t>
+        <w:t xml:space="preserve">Business Analyst on large scale system implementations and upgrades. Deeply involved with solution assessment, requirements management, operations process redesign and enhancement, user acceptance testing, and implementation planning and execution. A firm knowledge of the end to end project life cycle and </w:t>
       </w:r>
       <w:r>
         <w:rPr>
@@ -245,10 +276,27 @@
           <w:numId w:val="1"/>
         </w:numPr>
         <w:spacing w:before="0" w:after="160"/>
+        <w:rPr/>
+      </w:pPr>
+      <w:r>
         <w:rPr>
+          <w:rFonts w:eastAsia="Arial" w:cs="Arial" w:ascii="Arial" w:hAnsi="Arial"/>
           <w:sz w:val="20"/>
           <w:szCs w:val="20"/>
+          <w:lang w:val="en-GB" w:bidi="ar-SA"/>
         </w:rPr>
+        <w:t>Awarded Barclays Significant Technology Achievement Award in recognition of the outstanding contribution to the Kenya Replatforming Programme in the roles of Business Analyst and Implementation Manager. Awarded by CIO of Technology and COO of Barclays Africa.</w:t>
+      </w:r>
+    </w:p>
+    <w:p>
+      <w:pPr>
+        <w:pStyle w:val="ListParagraph"/>
+        <w:numPr>
+          <w:ilvl w:val="0"/>
+          <w:numId w:val="1"/>
+        </w:numPr>
+        <w:spacing w:before="0" w:after="160"/>
+        <w:rPr/>
       </w:pPr>
       <w:r>
         <w:rPr>
@@ -268,34 +316,8 @@
           <w:numId w:val="1"/>
         </w:numPr>
         <w:spacing w:before="0" w:after="160"/>
-        <w:rPr>
-          <w:sz w:val="20"/>
-          <w:szCs w:val="20"/>
-        </w:rPr>
-      </w:pPr>
-      <w:r>
-        <w:rPr>
-          <w:rFonts w:eastAsia="Arial" w:cs="Arial" w:ascii="Arial" w:hAnsi="Arial"/>
-          <w:sz w:val="20"/>
-          <w:szCs w:val="20"/>
-          <w:lang w:val="en-GB" w:bidi="ar-SA"/>
-        </w:rPr>
-        <w:t>Awarded Barclays Significant Technology Achievement Award in recognition of the outstanding contribution to the Kenya Replatforming Programme in the roles of Business Analyst and Implementation Manager. Awarded by CIO of Technology and COO of Barclays Africa.</w:t>
-      </w:r>
-    </w:p>
-    <w:p>
-      <w:pPr>
-        <w:pStyle w:val="ListParagraph"/>
-        <w:numPr>
-          <w:ilvl w:val="0"/>
-          <w:numId w:val="1"/>
-        </w:numPr>
-        <w:spacing w:before="0" w:after="160"/>
         <w:ind w:left="357" w:hanging="357"/>
-        <w:rPr>
-          <w:sz w:val="20"/>
-          <w:szCs w:val="20"/>
-        </w:rPr>
+        <w:rPr/>
       </w:pPr>
       <w:r>
         <w:rPr>
@@ -316,10 +338,7 @@
         </w:numPr>
         <w:spacing w:before="0" w:after="160"/>
         <w:ind w:left="357" w:hanging="357"/>
-        <w:rPr>
-          <w:sz w:val="20"/>
-          <w:szCs w:val="20"/>
-        </w:rPr>
+        <w:rPr/>
       </w:pPr>
       <w:r>
         <w:rPr>
@@ -338,12 +357,7 @@
           <w:ilvl w:val="0"/>
           <w:numId w:val="1"/>
         </w:numPr>
-        <w:rPr>
-          <w:rFonts w:ascii="Arial" w:hAnsi="Arial" w:eastAsia="Arial" w:cs="Arial"/>
-          <w:sz w:val="20"/>
-          <w:szCs w:val="20"/>
-          <w:lang w:val="en-IN"/>
-        </w:rPr>
+        <w:rPr/>
       </w:pPr>
       <w:r>
         <w:rPr>
@@ -358,7 +372,7 @@
     <w:p>
       <w:pPr>
         <w:pStyle w:val="ListParagraph"/>
-        <w:ind w:left="720" w:hanging="0"/>
+        <w:ind w:hanging="0"/>
         <w:rPr>
           <w:rFonts w:ascii="Arial" w:hAnsi="Arial" w:eastAsia="Arial" w:cs="Arial"/>
           <w:sz w:val="12"/>
@@ -381,13 +395,7 @@
     <w:p>
       <w:pPr>
         <w:pStyle w:val="Normal"/>
-        <w:rPr>
-          <w:rFonts w:ascii="Arial" w:hAnsi="Arial" w:eastAsia="Arial" w:cs="Arial"/>
-          <w:b/>
-          <w:b/>
-          <w:bCs/>
-          <w:lang w:val="en-IN"/>
-        </w:rPr>
+        <w:rPr/>
       </w:pPr>
       <w:r>
         <w:rPr>
@@ -404,10 +412,7 @@
     <w:p>
       <w:pPr>
         <w:pStyle w:val="Normal"/>
-        <w:rPr>
-          <w:sz w:val="20"/>
-          <w:szCs w:val="20"/>
-        </w:rPr>
+        <w:rPr/>
       </w:pPr>
       <w:r>
         <w:rPr>
@@ -422,10 +427,7 @@
     <w:p>
       <w:pPr>
         <w:pStyle w:val="Normal"/>
-        <w:rPr>
-          <w:sz w:val="20"/>
-          <w:szCs w:val="20"/>
-        </w:rPr>
+        <w:rPr/>
       </w:pPr>
       <w:r>
         <w:rPr>
@@ -442,26 +444,24 @@
         <w:pStyle w:val="Normal"/>
         <w:rPr>
           <w:rFonts w:ascii="Arial" w:hAnsi="Arial" w:eastAsia="Arial" w:cs="Arial"/>
+          <w:sz w:val="12"/>
+          <w:szCs w:val="12"/>
           <w:lang w:val="en-GB" w:bidi="ar-SA"/>
         </w:rPr>
       </w:pPr>
       <w:r>
         <w:rPr>
+          <w:rFonts w:eastAsia="Arial" w:cs="Arial" w:ascii="Arial" w:hAnsi="Arial"/>
           <w:sz w:val="12"/>
           <w:szCs w:val="12"/>
+          <w:lang w:val="en-GB" w:bidi="ar-SA"/>
         </w:rPr>
       </w:r>
     </w:p>
     <w:p>
       <w:pPr>
         <w:pStyle w:val="Normal"/>
-        <w:rPr>
-          <w:rFonts w:ascii="Arial" w:hAnsi="Arial" w:eastAsia="Arial" w:cs="Arial"/>
-          <w:b/>
-          <w:b/>
-          <w:bCs/>
-          <w:lang w:val="en-IN"/>
-        </w:rPr>
+        <w:rPr/>
       </w:pPr>
       <w:r>
         <w:rPr>
@@ -478,12 +478,7 @@
     <w:p>
       <w:pPr>
         <w:pStyle w:val="Normal"/>
-        <w:rPr>
-          <w:rFonts w:ascii="Arial" w:hAnsi="Arial" w:eastAsia="Arial" w:cs="Arial"/>
-          <w:sz w:val="22"/>
-          <w:szCs w:val="22"/>
-          <w:lang w:val="en-IN"/>
-        </w:rPr>
+        <w:rPr/>
       </w:pPr>
       <w:r>
         <w:rPr>
@@ -515,12 +510,7 @@
         </w:numPr>
         <w:spacing w:before="0" w:after="57"/>
         <w:ind w:left="714" w:hanging="357"/>
-        <w:rPr>
-          <w:rFonts w:ascii="Arial" w:hAnsi="Arial" w:eastAsia="Arial" w:cs="Arial"/>
-          <w:sz w:val="22"/>
-          <w:szCs w:val="22"/>
-          <w:lang w:val="en-IN"/>
-        </w:rPr>
+        <w:rPr/>
       </w:pPr>
       <w:r>
         <w:rPr>
@@ -541,12 +531,7 @@
         </w:numPr>
         <w:spacing w:before="0" w:after="57"/>
         <w:ind w:left="714" w:hanging="357"/>
-        <w:rPr>
-          <w:rFonts w:ascii="Arial" w:hAnsi="Arial" w:eastAsia="Arial" w:cs="Arial"/>
-          <w:sz w:val="22"/>
-          <w:szCs w:val="22"/>
-          <w:lang w:val="en-IN"/>
-        </w:rPr>
+        <w:rPr/>
       </w:pPr>
       <w:r>
         <w:rPr>
@@ -555,7 +540,7 @@
           <w:szCs w:val="20"/>
           <w:lang w:val="en-GB" w:bidi="ar-SA"/>
         </w:rPr>
-        <w:t xml:space="preserve">Created desktop software that creates Swift MT940 cash statements from financial records for a company in Germany. </w:t>
+        <w:t>Created desktop app that creates Swift MT940 statements from financial records for a German company.</w:t>
       </w:r>
     </w:p>
     <w:p>
@@ -566,12 +551,7 @@
           <w:numId w:val="2"/>
         </w:numPr>
         <w:spacing w:before="0" w:after="57"/>
-        <w:rPr>
-          <w:rFonts w:ascii="Arial" w:hAnsi="Arial" w:eastAsia="Arial" w:cs="Arial"/>
-          <w:sz w:val="22"/>
-          <w:szCs w:val="22"/>
-          <w:lang w:val="en-IN"/>
-        </w:rPr>
+        <w:rPr/>
       </w:pPr>
       <w:r>
         <w:rPr>
@@ -606,10 +586,7 @@
     <w:p>
       <w:pPr>
         <w:pStyle w:val="Normal"/>
-        <w:rPr>
-          <w:sz w:val="20"/>
-          <w:szCs w:val="20"/>
-        </w:rPr>
+        <w:rPr/>
       </w:pPr>
       <w:r>
         <w:rPr>
@@ -655,10 +632,7 @@
     <w:p>
       <w:pPr>
         <w:pStyle w:val="Normal"/>
-        <w:rPr>
-          <w:sz w:val="20"/>
-          <w:szCs w:val="20"/>
-        </w:rPr>
+        <w:rPr/>
       </w:pPr>
       <w:r>
         <w:rPr>
@@ -692,10 +666,7 @@
         </w:numPr>
         <w:spacing w:before="0" w:after="57"/>
         <w:ind w:left="714" w:hanging="357"/>
-        <w:rPr>
-          <w:sz w:val="20"/>
-          <w:szCs w:val="20"/>
-        </w:rPr>
+        <w:rPr/>
       </w:pPr>
       <w:r>
         <w:rPr>
@@ -716,12 +687,7 @@
         </w:numPr>
         <w:spacing w:before="0" w:after="57"/>
         <w:ind w:left="714" w:hanging="357"/>
-        <w:rPr>
-          <w:rFonts w:ascii="Arial" w:hAnsi="Arial" w:eastAsia="Arial" w:cs="Arial"/>
-          <w:sz w:val="22"/>
-          <w:szCs w:val="22"/>
-          <w:lang w:val="en-IN"/>
-        </w:rPr>
+        <w:rPr/>
       </w:pPr>
       <w:r>
         <w:rPr>
@@ -730,7 +696,7 @@
           <w:szCs w:val="20"/>
           <w:lang w:val="en-GB" w:bidi="ar-SA"/>
         </w:rPr>
-        <w:t>Business technical lead in change activities, including requirement elicitation, solution assessment, impact analysis, risk analysis, testing, and implementation management.</w:t>
+        <w:t>Business technical lead in change activities, including requirement management, solution assessment, impact analysis, risk analysis, testing, and implementation management.</w:t>
       </w:r>
     </w:p>
     <w:p>
@@ -742,10 +708,7 @@
         </w:numPr>
         <w:spacing w:before="0" w:after="57"/>
         <w:ind w:left="714" w:hanging="357"/>
-        <w:rPr>
-          <w:sz w:val="20"/>
-          <w:szCs w:val="20"/>
-        </w:rPr>
+        <w:rPr/>
       </w:pPr>
       <w:r>
         <w:rPr>
@@ -754,7 +717,7 @@
           <w:szCs w:val="20"/>
           <w:lang w:val="en-GB" w:bidi="ar-SA"/>
         </w:rPr>
-        <w:t>Owned and managed core system configuration.</w:t>
+        <w:t>Owned and managed system configuration for the Corporate banks main reconciliation system.</w:t>
       </w:r>
     </w:p>
     <w:p>
@@ -779,10 +742,7 @@
     <w:p>
       <w:pPr>
         <w:pStyle w:val="Normal"/>
-        <w:rPr>
-          <w:sz w:val="20"/>
-          <w:szCs w:val="20"/>
-        </w:rPr>
+        <w:rPr/>
       </w:pPr>
       <w:r>
         <w:rPr>
@@ -815,12 +775,7 @@
           <w:numId w:val="4"/>
         </w:numPr>
         <w:spacing w:beforeAutospacing="0" w:before="0" w:afterAutospacing="0" w:after="57"/>
-        <w:rPr>
-          <w:rFonts w:ascii="Arial" w:hAnsi="Arial" w:eastAsia="Arial" w:cs="Arial"/>
-          <w:color w:val="000000" w:themeColor="text1"/>
-          <w:sz w:val="23"/>
-          <w:szCs w:val="23"/>
-        </w:rPr>
+        <w:rPr/>
       </w:pPr>
       <w:r>
         <w:rPr>
@@ -830,7 +785,17 @@
           <w:szCs w:val="20"/>
           <w:lang w:val="en-GB" w:bidi="ar-SA"/>
         </w:rPr>
-        <w:t>Eliciting and documenting stakeholder and end user requirements</w:t>
+        <w:t>Elicited and documented stakeholder and end user requirements</w:t>
+      </w:r>
+      <w:r>
+        <w:rPr>
+          <w:rFonts w:eastAsia="Arial" w:cs="Arial" w:ascii="Arial" w:hAnsi="Arial"/>
+          <w:color w:val="000000" w:themeColor="text1"/>
+          <w:sz w:val="23"/>
+          <w:szCs w:val="23"/>
+          <w:lang w:val="en-GB" w:bidi="ar-SA"/>
+        </w:rPr>
+        <w:t>.</w:t>
       </w:r>
     </w:p>
     <w:p>
@@ -841,10 +806,7 @@
           <w:numId w:val="4"/>
         </w:numPr>
         <w:spacing w:beforeAutospacing="0" w:before="0" w:afterAutospacing="0" w:after="57"/>
-        <w:rPr>
-          <w:sz w:val="20"/>
-          <w:szCs w:val="20"/>
-        </w:rPr>
+        <w:rPr/>
       </w:pPr>
       <w:r>
         <w:rPr>
@@ -854,7 +816,7 @@
           <w:szCs w:val="20"/>
           <w:lang w:val="en-GB" w:bidi="ar-SA"/>
         </w:rPr>
-        <w:t>Performed impact assessments on business operations and systems</w:t>
+        <w:t>Performed impact assessments of proposed change on business operations and systems.</w:t>
       </w:r>
     </w:p>
     <w:p>
@@ -875,7 +837,7 @@
           <w:szCs w:val="20"/>
           <w:lang w:val="en-GB" w:bidi="ar-SA"/>
         </w:rPr>
-        <w:t>Designing and managing the execution of User Acceptance Tests.</w:t>
+        <w:t>Designed and managed the execution of User Acceptance Tests.</w:t>
       </w:r>
     </w:p>
     <w:p>
@@ -886,10 +848,7 @@
           <w:numId w:val="4"/>
         </w:numPr>
         <w:spacing w:beforeAutospacing="0" w:before="0" w:afterAutospacing="0" w:after="57"/>
-        <w:rPr>
-          <w:sz w:val="20"/>
-          <w:szCs w:val="20"/>
-        </w:rPr>
+        <w:rPr/>
       </w:pPr>
       <w:r>
         <w:rPr>
@@ -899,7 +858,7 @@
           <w:szCs w:val="20"/>
           <w:lang w:val="en-GB" w:bidi="ar-SA"/>
         </w:rPr>
-        <w:t>Contributing to implementation plans and performing post implementation analysis and lessons learnt.</w:t>
+        <w:t>Contributed to implementation plans and performed post implementation analysis and lessons learnt.</w:t>
       </w:r>
     </w:p>
     <w:p>
@@ -924,12 +883,7 @@
     <w:p>
       <w:pPr>
         <w:pStyle w:val="Normal"/>
-        <w:rPr>
-          <w:rFonts w:ascii="Arial" w:hAnsi="Arial" w:eastAsia="Arial" w:cs="Arial"/>
-          <w:sz w:val="12"/>
-          <w:szCs w:val="12"/>
-          <w:lang w:val="en-GB" w:bidi="ar-SA"/>
-        </w:rPr>
+        <w:rPr/>
       </w:pPr>
       <w:r>
         <w:rPr>
@@ -940,29 +894,7 @@
           <w:szCs w:val="20"/>
           <w:lang w:val="en-GB" w:bidi="ar-SA"/>
         </w:rPr>
-        <w:t>TLM System Administrator,</w:t>
-      </w:r>
-      <w:r>
-        <w:rPr>
-          <w:rFonts w:eastAsia="Arial" w:cs="Arial" w:ascii="Arial" w:hAnsi="Arial"/>
-          <w:b/>
-          <w:bCs/>
-          <w:sz w:val="20"/>
-          <w:szCs w:val="20"/>
-          <w:lang w:val="en-GB" w:bidi="ar-SA"/>
-        </w:rPr>
-        <w:t xml:space="preserve"> </w:t>
-      </w:r>
-      <w:r>
-        <w:rPr>
-          <w:rFonts w:eastAsia="Arial" w:cs="Arial" w:ascii="Arial" w:hAnsi="Arial"/>
-          <w:b/>
-          <w:bCs/>
-          <w:sz w:val="20"/>
-          <w:szCs w:val="20"/>
-          <w:lang w:val="en-GB" w:bidi="ar-SA"/>
-        </w:rPr>
-        <w:t>Global Payments</w:t>
+        <w:t>TLM System Administrator, Global Payments</w:t>
       </w:r>
       <w:r>
         <w:rPr>
@@ -983,27 +915,23 @@
           <w:b w:val="false"/>
           <w:b w:val="false"/>
           <w:bCs w:val="false"/>
+          <w:sz w:val="16"/>
+          <w:szCs w:val="16"/>
         </w:rPr>
       </w:pPr>
       <w:r>
         <w:rPr>
-          <w:rFonts w:eastAsia="Arial" w:cs="Arial" w:ascii="Arial" w:hAnsi="Arial"/>
-          <w:sz w:val="20"/>
-          <w:szCs w:val="20"/>
-          <w:lang w:val="en-GB" w:bidi="ar-SA"/>
+          <w:b w:val="false"/>
+          <w:bCs w:val="false"/>
+          <w:sz w:val="16"/>
+          <w:szCs w:val="16"/>
         </w:rPr>
       </w:r>
     </w:p>
     <w:p>
       <w:pPr>
         <w:pStyle w:val="Normal"/>
-        <w:rPr>
-          <w:rFonts w:ascii="Arial" w:hAnsi="Arial" w:eastAsia="Arial" w:cs="Arial"/>
-          <w:b/>
-          <w:b/>
-          <w:bCs/>
-          <w:lang w:val="en-IN"/>
-        </w:rPr>
+        <w:rPr/>
       </w:pPr>
       <w:r>
         <w:rPr>
@@ -1072,11 +1000,18 @@
     <w:p>
       <w:pPr>
         <w:pStyle w:val="Normal"/>
-        <w:rPr/>
+        <w:jc w:val="left"/>
+        <w:rPr>
+          <w:b w:val="false"/>
+          <w:b w:val="false"/>
+          <w:bCs w:val="false"/>
+        </w:rPr>
       </w:pPr>
       <w:r>
         <w:rPr>
           <w:rFonts w:eastAsia="Arial" w:cs="Arial" w:ascii="Arial" w:hAnsi="Arial"/>
+          <w:b w:val="false"/>
+          <w:bCs w:val="false"/>
           <w:sz w:val="20"/>
           <w:szCs w:val="20"/>
           <w:lang w:val="en-GB" w:bidi="ar-SA"/>
@@ -1086,6 +1021,8 @@
       <w:r>
         <w:rPr>
           <w:rFonts w:eastAsia="Arial" w:cs="Arial" w:ascii="Arial" w:hAnsi="Arial"/>
+          <w:b w:val="false"/>
+          <w:bCs w:val="false"/>
           <w:sz w:val="22"/>
           <w:szCs w:val="22"/>
           <w:lang w:val="en-IN" w:bidi="ar-SA"/>
@@ -1097,6 +1034,8 @@
       <w:r>
         <w:rPr>
           <w:rFonts w:eastAsia="Arial" w:cs="Arial" w:ascii="Arial" w:hAnsi="Arial"/>
+          <w:b w:val="false"/>
+          <w:bCs w:val="false"/>
           <w:sz w:val="20"/>
           <w:szCs w:val="20"/>
           <w:lang w:val="en-GB" w:bidi="ar-SA"/>
@@ -7112,6 +7051,271 @@
       <w:rFonts w:cs="Wingdings"/>
     </w:rPr>
   </w:style>
+  <w:style w:type="character" w:styleId="ListLabel685">
+    <w:name w:val="ListLabel 685"/>
+    <w:qFormat/>
+    <w:rPr>
+      <w:rFonts w:ascii="Arial" w:hAnsi="Arial" w:cs="Symbol"/>
+      <w:sz w:val="20"/>
+    </w:rPr>
+  </w:style>
+  <w:style w:type="character" w:styleId="ListLabel686">
+    <w:name w:val="ListLabel 686"/>
+    <w:qFormat/>
+    <w:rPr>
+      <w:rFonts w:cs="Courier New"/>
+    </w:rPr>
+  </w:style>
+  <w:style w:type="character" w:styleId="ListLabel687">
+    <w:name w:val="ListLabel 687"/>
+    <w:qFormat/>
+    <w:rPr>
+      <w:rFonts w:cs="Wingdings"/>
+    </w:rPr>
+  </w:style>
+  <w:style w:type="character" w:styleId="ListLabel688">
+    <w:name w:val="ListLabel 688"/>
+    <w:qFormat/>
+    <w:rPr>
+      <w:rFonts w:cs="Symbol"/>
+    </w:rPr>
+  </w:style>
+  <w:style w:type="character" w:styleId="ListLabel689">
+    <w:name w:val="ListLabel 689"/>
+    <w:qFormat/>
+    <w:rPr>
+      <w:rFonts w:cs="Courier New"/>
+    </w:rPr>
+  </w:style>
+  <w:style w:type="character" w:styleId="ListLabel690">
+    <w:name w:val="ListLabel 690"/>
+    <w:qFormat/>
+    <w:rPr>
+      <w:rFonts w:cs="Wingdings"/>
+    </w:rPr>
+  </w:style>
+  <w:style w:type="character" w:styleId="ListLabel691">
+    <w:name w:val="ListLabel 691"/>
+    <w:qFormat/>
+    <w:rPr>
+      <w:rFonts w:cs="Symbol"/>
+    </w:rPr>
+  </w:style>
+  <w:style w:type="character" w:styleId="ListLabel692">
+    <w:name w:val="ListLabel 692"/>
+    <w:qFormat/>
+    <w:rPr>
+      <w:rFonts w:cs="Courier New"/>
+    </w:rPr>
+  </w:style>
+  <w:style w:type="character" w:styleId="ListLabel693">
+    <w:name w:val="ListLabel 693"/>
+    <w:qFormat/>
+    <w:rPr>
+      <w:rFonts w:cs="Wingdings"/>
+    </w:rPr>
+  </w:style>
+  <w:style w:type="character" w:styleId="ListLabel694">
+    <w:name w:val="ListLabel 694"/>
+    <w:qFormat/>
+    <w:rPr>
+      <w:rFonts w:ascii="Arial" w:hAnsi="Arial" w:cs="Symbol"/>
+      <w:sz w:val="22"/>
+    </w:rPr>
+  </w:style>
+  <w:style w:type="character" w:styleId="ListLabel695">
+    <w:name w:val="ListLabel 695"/>
+    <w:qFormat/>
+    <w:rPr>
+      <w:rFonts w:cs="Courier New"/>
+    </w:rPr>
+  </w:style>
+  <w:style w:type="character" w:styleId="ListLabel696">
+    <w:name w:val="ListLabel 696"/>
+    <w:qFormat/>
+    <w:rPr>
+      <w:rFonts w:cs="Wingdings"/>
+    </w:rPr>
+  </w:style>
+  <w:style w:type="character" w:styleId="ListLabel697">
+    <w:name w:val="ListLabel 697"/>
+    <w:qFormat/>
+    <w:rPr>
+      <w:rFonts w:cs="Symbol"/>
+    </w:rPr>
+  </w:style>
+  <w:style w:type="character" w:styleId="ListLabel698">
+    <w:name w:val="ListLabel 698"/>
+    <w:qFormat/>
+    <w:rPr>
+      <w:rFonts w:cs="Courier New"/>
+    </w:rPr>
+  </w:style>
+  <w:style w:type="character" w:styleId="ListLabel699">
+    <w:name w:val="ListLabel 699"/>
+    <w:qFormat/>
+    <w:rPr>
+      <w:rFonts w:cs="Wingdings"/>
+    </w:rPr>
+  </w:style>
+  <w:style w:type="character" w:styleId="ListLabel700">
+    <w:name w:val="ListLabel 700"/>
+    <w:qFormat/>
+    <w:rPr>
+      <w:rFonts w:cs="Symbol"/>
+    </w:rPr>
+  </w:style>
+  <w:style w:type="character" w:styleId="ListLabel701">
+    <w:name w:val="ListLabel 701"/>
+    <w:qFormat/>
+    <w:rPr>
+      <w:rFonts w:cs="Courier New"/>
+    </w:rPr>
+  </w:style>
+  <w:style w:type="character" w:styleId="ListLabel702">
+    <w:name w:val="ListLabel 702"/>
+    <w:qFormat/>
+    <w:rPr>
+      <w:rFonts w:cs="Wingdings"/>
+    </w:rPr>
+  </w:style>
+  <w:style w:type="character" w:styleId="ListLabel703">
+    <w:name w:val="ListLabel 703"/>
+    <w:qFormat/>
+    <w:rPr>
+      <w:rFonts w:ascii="Arial" w:hAnsi="Arial" w:cs="Symbol"/>
+      <w:sz w:val="20"/>
+    </w:rPr>
+  </w:style>
+  <w:style w:type="character" w:styleId="ListLabel704">
+    <w:name w:val="ListLabel 704"/>
+    <w:qFormat/>
+    <w:rPr>
+      <w:rFonts w:cs="Courier New"/>
+    </w:rPr>
+  </w:style>
+  <w:style w:type="character" w:styleId="ListLabel705">
+    <w:name w:val="ListLabel 705"/>
+    <w:qFormat/>
+    <w:rPr>
+      <w:rFonts w:cs="Wingdings"/>
+    </w:rPr>
+  </w:style>
+  <w:style w:type="character" w:styleId="ListLabel706">
+    <w:name w:val="ListLabel 706"/>
+    <w:qFormat/>
+    <w:rPr>
+      <w:rFonts w:cs="Symbol"/>
+    </w:rPr>
+  </w:style>
+  <w:style w:type="character" w:styleId="ListLabel707">
+    <w:name w:val="ListLabel 707"/>
+    <w:qFormat/>
+    <w:rPr>
+      <w:rFonts w:cs="Courier New"/>
+    </w:rPr>
+  </w:style>
+  <w:style w:type="character" w:styleId="ListLabel708">
+    <w:name w:val="ListLabel 708"/>
+    <w:qFormat/>
+    <w:rPr>
+      <w:rFonts w:cs="Wingdings"/>
+    </w:rPr>
+  </w:style>
+  <w:style w:type="character" w:styleId="ListLabel709">
+    <w:name w:val="ListLabel 709"/>
+    <w:qFormat/>
+    <w:rPr>
+      <w:rFonts w:cs="Symbol"/>
+    </w:rPr>
+  </w:style>
+  <w:style w:type="character" w:styleId="ListLabel710">
+    <w:name w:val="ListLabel 710"/>
+    <w:qFormat/>
+    <w:rPr>
+      <w:rFonts w:cs="Courier New"/>
+    </w:rPr>
+  </w:style>
+  <w:style w:type="character" w:styleId="ListLabel711">
+    <w:name w:val="ListLabel 711"/>
+    <w:qFormat/>
+    <w:rPr>
+      <w:rFonts w:cs="Wingdings"/>
+    </w:rPr>
+  </w:style>
+  <w:style w:type="character" w:styleId="ListLabel712">
+    <w:name w:val="ListLabel 712"/>
+    <w:qFormat/>
+    <w:rPr>
+      <w:rFonts w:ascii="Arial" w:hAnsi="Arial" w:cs="Symbol"/>
+      <w:sz w:val="20"/>
+      <w:szCs w:val="20"/>
+    </w:rPr>
+  </w:style>
+  <w:style w:type="character" w:styleId="ListLabel713">
+    <w:name w:val="ListLabel 713"/>
+    <w:qFormat/>
+    <w:rPr>
+      <w:rFonts w:cs="Courier New"/>
+    </w:rPr>
+  </w:style>
+  <w:style w:type="character" w:styleId="ListLabel714">
+    <w:name w:val="ListLabel 714"/>
+    <w:qFormat/>
+    <w:rPr>
+      <w:rFonts w:cs="Wingdings"/>
+    </w:rPr>
+  </w:style>
+  <w:style w:type="character" w:styleId="ListLabel715">
+    <w:name w:val="ListLabel 715"/>
+    <w:qFormat/>
+    <w:rPr>
+      <w:rFonts w:cs="Symbol"/>
+    </w:rPr>
+  </w:style>
+  <w:style w:type="character" w:styleId="ListLabel716">
+    <w:name w:val="ListLabel 716"/>
+    <w:qFormat/>
+    <w:rPr>
+      <w:rFonts w:cs="Courier New"/>
+    </w:rPr>
+  </w:style>
+  <w:style w:type="character" w:styleId="ListLabel717">
+    <w:name w:val="ListLabel 717"/>
+    <w:qFormat/>
+    <w:rPr>
+      <w:rFonts w:cs="Wingdings"/>
+    </w:rPr>
+  </w:style>
+  <w:style w:type="character" w:styleId="ListLabel718">
+    <w:name w:val="ListLabel 718"/>
+    <w:qFormat/>
+    <w:rPr>
+      <w:rFonts w:cs="Symbol"/>
+    </w:rPr>
+  </w:style>
+  <w:style w:type="character" w:styleId="ListLabel719">
+    <w:name w:val="ListLabel 719"/>
+    <w:qFormat/>
+    <w:rPr>
+      <w:rFonts w:cs="Courier New"/>
+    </w:rPr>
+  </w:style>
+  <w:style w:type="character" w:styleId="ListLabel720">
+    <w:name w:val="ListLabel 720"/>
+    <w:qFormat/>
+    <w:rPr>
+      <w:rFonts w:cs="Wingdings"/>
+    </w:rPr>
+  </w:style>
+  <w:style w:type="character" w:styleId="VisitedInternetLink">
+    <w:name w:val="Visited Internet Link"/>
+    <w:rPr>
+      <w:color w:val="800000"/>
+      <w:u w:val="single"/>
+      <w:lang w:val="zxx" w:eastAsia="zxx" w:bidi="zxx"/>
+    </w:rPr>
+  </w:style>
   <w:style w:type="paragraph" w:styleId="Heading">
     <w:name w:val="Heading"/>
     <w:basedOn w:val="Normal"/>

</xml_diff>